<commit_message>
not program stuff, but socs
</commit_message>
<xml_diff>
--- a/User Manual Compuzzle rough.docx
+++ b/User Manual Compuzzle rough.docx
@@ -200,7 +200,23 @@
           <w:rStyle w:val="Strong"/>
           <w:rFonts w:ascii="Times New Roman" w:hAnsi="Times New Roman" w:cs="Times New Roman"/>
         </w:rPr>
-        <w:t>Need people sprites other than mr. robot</w:t>
+        <w:t xml:space="preserve">Need people sprites other than </w:t>
+      </w:r>
+      <w:proofErr w:type="spellStart"/>
+      <w:r>
+        <w:rPr>
+          <w:rStyle w:val="Strong"/>
+          <w:rFonts w:ascii="Times New Roman" w:hAnsi="Times New Roman" w:cs="Times New Roman"/>
+        </w:rPr>
+        <w:t>mr.</w:t>
+      </w:r>
+      <w:proofErr w:type="spellEnd"/>
+      <w:r>
+        <w:rPr>
+          <w:rStyle w:val="Strong"/>
+          <w:rFonts w:ascii="Times New Roman" w:hAnsi="Times New Roman" w:cs="Times New Roman"/>
+        </w:rPr>
+        <w:t xml:space="preserve"> robot</w:t>
       </w:r>
     </w:p>
     <w:p>
@@ -589,7 +605,27 @@
           <w:b w:val="0"/>
           <w:bCs w:val="0"/>
         </w:rPr>
-        <w:t xml:space="preserve"> to the game, so we made the levels based around a day at CalU, like a parking lot, classroom, crowded halls, </w:t>
+        <w:t xml:space="preserve"> to the game, so we made the levels based around a day at </w:t>
+      </w:r>
+      <w:proofErr w:type="spellStart"/>
+      <w:r>
+        <w:rPr>
+          <w:rStyle w:val="Strong"/>
+          <w:rFonts w:ascii="Times New Roman" w:hAnsi="Times New Roman" w:cs="Times New Roman"/>
+          <w:b w:val="0"/>
+          <w:bCs w:val="0"/>
+        </w:rPr>
+        <w:t>CalU</w:t>
+      </w:r>
+      <w:proofErr w:type="spellEnd"/>
+      <w:r>
+        <w:rPr>
+          <w:rStyle w:val="Strong"/>
+          <w:rFonts w:ascii="Times New Roman" w:hAnsi="Times New Roman" w:cs="Times New Roman"/>
+          <w:b w:val="0"/>
+          <w:bCs w:val="0"/>
+        </w:rPr>
+        <w:t xml:space="preserve">, like a parking lot, classroom, crowded halls, </w:t>
       </w:r>
       <w:r>
         <w:rPr>
@@ -1323,8 +1359,19 @@
           <w:b w:val="0"/>
           <w:bCs w:val="0"/>
         </w:rPr>
-        <w:t>functions than inticipated</w:t>
-      </w:r>
+        <w:t xml:space="preserve">functions than </w:t>
+      </w:r>
+      <w:proofErr w:type="spellStart"/>
+      <w:r>
+        <w:rPr>
+          <w:rStyle w:val="Strong"/>
+          <w:rFonts w:ascii="Times New Roman" w:hAnsi="Times New Roman" w:cs="Times New Roman"/>
+          <w:b w:val="0"/>
+          <w:bCs w:val="0"/>
+        </w:rPr>
+        <w:t>inticipated</w:t>
+      </w:r>
+      <w:proofErr w:type="spellEnd"/>
     </w:p>
     <w:p>
       <w:pPr>
@@ -1354,14 +1401,25 @@
           <w:bCs w:val="0"/>
         </w:rPr>
       </w:pPr>
-      <w:r>
-        <w:rPr>
-          <w:rStyle w:val="Strong"/>
-          <w:rFonts w:ascii="Times New Roman" w:hAnsi="Times New Roman" w:cs="Times New Roman"/>
-          <w:b w:val="0"/>
-          <w:bCs w:val="0"/>
-        </w:rPr>
-        <w:t>Calu theming</w:t>
+      <w:proofErr w:type="spellStart"/>
+      <w:r>
+        <w:rPr>
+          <w:rStyle w:val="Strong"/>
+          <w:rFonts w:ascii="Times New Roman" w:hAnsi="Times New Roman" w:cs="Times New Roman"/>
+          <w:b w:val="0"/>
+          <w:bCs w:val="0"/>
+        </w:rPr>
+        <w:t>Calu</w:t>
+      </w:r>
+      <w:proofErr w:type="spellEnd"/>
+      <w:r>
+        <w:rPr>
+          <w:rStyle w:val="Strong"/>
+          <w:rFonts w:ascii="Times New Roman" w:hAnsi="Times New Roman" w:cs="Times New Roman"/>
+          <w:b w:val="0"/>
+          <w:bCs w:val="0"/>
+        </w:rPr>
+        <w:t xml:space="preserve"> theming</w:t>
       </w:r>
     </w:p>
     <w:p>
@@ -1437,7 +1495,27 @@
           <w:b w:val="0"/>
           <w:bCs w:val="0"/>
         </w:rPr>
-        <w:t>Parent block is now just a png with a value that the robot reads</w:t>
+        <w:t xml:space="preserve">Parent block is now just a </w:t>
+      </w:r>
+      <w:proofErr w:type="spellStart"/>
+      <w:r>
+        <w:rPr>
+          <w:rStyle w:val="Strong"/>
+          <w:rFonts w:ascii="Times New Roman" w:hAnsi="Times New Roman" w:cs="Times New Roman"/>
+          <w:b w:val="0"/>
+          <w:bCs w:val="0"/>
+        </w:rPr>
+        <w:t>png</w:t>
+      </w:r>
+      <w:proofErr w:type="spellEnd"/>
+      <w:r>
+        <w:rPr>
+          <w:rStyle w:val="Strong"/>
+          <w:rFonts w:ascii="Times New Roman" w:hAnsi="Times New Roman" w:cs="Times New Roman"/>
+          <w:b w:val="0"/>
+          <w:bCs w:val="0"/>
+        </w:rPr>
+        <w:t xml:space="preserve"> with a value that the robot reads</w:t>
       </w:r>
     </w:p>
     <w:p>
@@ -1563,8 +1641,19 @@
           <w:b w:val="0"/>
           <w:bCs w:val="0"/>
         </w:rPr>
-        <w:t>Indexing for nodes in the vbox</w:t>
-      </w:r>
+        <w:t xml:space="preserve">Indexing for nodes in the </w:t>
+      </w:r>
+      <w:proofErr w:type="spellStart"/>
+      <w:r>
+        <w:rPr>
+          <w:rStyle w:val="Strong"/>
+          <w:rFonts w:ascii="Times New Roman" w:hAnsi="Times New Roman" w:cs="Times New Roman"/>
+          <w:b w:val="0"/>
+          <w:bCs w:val="0"/>
+        </w:rPr>
+        <w:t>vbox</w:t>
+      </w:r>
+      <w:proofErr w:type="spellEnd"/>
     </w:p>
     <w:p>
       <w:pPr>
@@ -1686,7 +1775,27 @@
           <w:b w:val="0"/>
           <w:bCs w:val="0"/>
         </w:rPr>
-        <w:t>Weird collisions, the robot being ever so slightly close to a wall so it thinks that its in it and will not move</w:t>
+        <w:t xml:space="preserve">Weird collisions, the robot being ever so slightly close to a wall so it thinks that </w:t>
+      </w:r>
+      <w:proofErr w:type="spellStart"/>
+      <w:r>
+        <w:rPr>
+          <w:rStyle w:val="Strong"/>
+          <w:rFonts w:ascii="Times New Roman" w:hAnsi="Times New Roman" w:cs="Times New Roman"/>
+          <w:b w:val="0"/>
+          <w:bCs w:val="0"/>
+        </w:rPr>
+        <w:t>its</w:t>
+      </w:r>
+      <w:proofErr w:type="spellEnd"/>
+      <w:r>
+        <w:rPr>
+          <w:rStyle w:val="Strong"/>
+          <w:rFonts w:ascii="Times New Roman" w:hAnsi="Times New Roman" w:cs="Times New Roman"/>
+          <w:b w:val="0"/>
+          <w:bCs w:val="0"/>
+        </w:rPr>
+        <w:t xml:space="preserve"> in it and will not move</w:t>
       </w:r>
     </w:p>
     <w:p>
@@ -1790,7 +1899,47 @@
           <w:b w:val="0"/>
           <w:bCs w:val="0"/>
         </w:rPr>
-        <w:t>Exiting the excutions when it is running, nextmap and reset</w:t>
+        <w:t xml:space="preserve">Exiting the </w:t>
+      </w:r>
+      <w:proofErr w:type="spellStart"/>
+      <w:r>
+        <w:rPr>
+          <w:rStyle w:val="Strong"/>
+          <w:rFonts w:ascii="Times New Roman" w:hAnsi="Times New Roman" w:cs="Times New Roman"/>
+          <w:b w:val="0"/>
+          <w:bCs w:val="0"/>
+        </w:rPr>
+        <w:t>excutions</w:t>
+      </w:r>
+      <w:proofErr w:type="spellEnd"/>
+      <w:r>
+        <w:rPr>
+          <w:rStyle w:val="Strong"/>
+          <w:rFonts w:ascii="Times New Roman" w:hAnsi="Times New Roman" w:cs="Times New Roman"/>
+          <w:b w:val="0"/>
+          <w:bCs w:val="0"/>
+        </w:rPr>
+        <w:t xml:space="preserve"> when it is running, </w:t>
+      </w:r>
+      <w:proofErr w:type="spellStart"/>
+      <w:r>
+        <w:rPr>
+          <w:rStyle w:val="Strong"/>
+          <w:rFonts w:ascii="Times New Roman" w:hAnsi="Times New Roman" w:cs="Times New Roman"/>
+          <w:b w:val="0"/>
+          <w:bCs w:val="0"/>
+        </w:rPr>
+        <w:t>nextmap</w:t>
+      </w:r>
+      <w:proofErr w:type="spellEnd"/>
+      <w:r>
+        <w:rPr>
+          <w:rStyle w:val="Strong"/>
+          <w:rFonts w:ascii="Times New Roman" w:hAnsi="Times New Roman" w:cs="Times New Roman"/>
+          <w:b w:val="0"/>
+          <w:bCs w:val="0"/>
+        </w:rPr>
+        <w:t xml:space="preserve"> and reset</w:t>
       </w:r>
     </w:p>
     <w:p>
@@ -1847,8 +1996,19 @@
           <w:b w:val="0"/>
           <w:bCs w:val="0"/>
         </w:rPr>
-        <w:t>Being able to delete / move nodes while excecuting</w:t>
-      </w:r>
+        <w:t xml:space="preserve">Being able to delete / move nodes while </w:t>
+      </w:r>
+      <w:proofErr w:type="spellStart"/>
+      <w:r>
+        <w:rPr>
+          <w:rStyle w:val="Strong"/>
+          <w:rFonts w:ascii="Times New Roman" w:hAnsi="Times New Roman" w:cs="Times New Roman"/>
+          <w:b w:val="0"/>
+          <w:bCs w:val="0"/>
+        </w:rPr>
+        <w:t>excecuting</w:t>
+      </w:r>
+      <w:proofErr w:type="spellEnd"/>
     </w:p>
     <w:p>
       <w:pPr>
@@ -2176,7 +2336,27 @@
           <w:bCs w:val="0"/>
         </w:rPr>
         <w:lastRenderedPageBreak/>
-        <w:t>User’s manual (usage, etc)</w:t>
+        <w:t xml:space="preserve">User’s manual (usage, </w:t>
+      </w:r>
+      <w:proofErr w:type="spellStart"/>
+      <w:r>
+        <w:rPr>
+          <w:rStyle w:val="Strong"/>
+          <w:rFonts w:ascii="Times New Roman" w:hAnsi="Times New Roman" w:cs="Times New Roman"/>
+          <w:b w:val="0"/>
+          <w:bCs w:val="0"/>
+        </w:rPr>
+        <w:t>etc</w:t>
+      </w:r>
+      <w:proofErr w:type="spellEnd"/>
+      <w:r>
+        <w:rPr>
+          <w:rStyle w:val="Strong"/>
+          <w:rFonts w:ascii="Times New Roman" w:hAnsi="Times New Roman" w:cs="Times New Roman"/>
+          <w:b w:val="0"/>
+          <w:bCs w:val="0"/>
+        </w:rPr>
+        <w:t>)</w:t>
       </w:r>
     </w:p>
     <w:p>
@@ -2214,7 +2394,27 @@
           <w:b w:val="0"/>
           <w:bCs w:val="0"/>
         </w:rPr>
-        <w:t>Keyboard not needed, but has uses(for loop and few shortcuts // need to do those)</w:t>
+        <w:t xml:space="preserve">Keyboard not needed, but has </w:t>
+      </w:r>
+      <w:proofErr w:type="gramStart"/>
+      <w:r>
+        <w:rPr>
+          <w:rStyle w:val="Strong"/>
+          <w:rFonts w:ascii="Times New Roman" w:hAnsi="Times New Roman" w:cs="Times New Roman"/>
+          <w:b w:val="0"/>
+          <w:bCs w:val="0"/>
+        </w:rPr>
+        <w:t>uses(</w:t>
+      </w:r>
+      <w:proofErr w:type="gramEnd"/>
+      <w:r>
+        <w:rPr>
+          <w:rStyle w:val="Strong"/>
+          <w:rFonts w:ascii="Times New Roman" w:hAnsi="Times New Roman" w:cs="Times New Roman"/>
+          <w:b w:val="0"/>
+          <w:bCs w:val="0"/>
+        </w:rPr>
+        <w:t>for loop and few shortcuts // need to do those)</w:t>
       </w:r>
     </w:p>
     <w:p>
@@ -2606,8 +2806,19 @@
           <w:bCs w:val="0"/>
         </w:rPr>
         <w:tab/>
-        <w:t>// todo</w:t>
-      </w:r>
+        <w:t xml:space="preserve">// </w:t>
+      </w:r>
+      <w:proofErr w:type="spellStart"/>
+      <w:r>
+        <w:rPr>
+          <w:rStyle w:val="Strong"/>
+          <w:rFonts w:ascii="Times New Roman" w:hAnsi="Times New Roman" w:cs="Times New Roman"/>
+          <w:b w:val="0"/>
+          <w:bCs w:val="0"/>
+        </w:rPr>
+        <w:t>todo</w:t>
+      </w:r>
+      <w:proofErr w:type="spellEnd"/>
     </w:p>
     <w:p>
       <w:pPr>
@@ -2655,14 +2866,16 @@
           <w:rFonts w:ascii="Times New Roman" w:hAnsi="Times New Roman" w:cs="Times New Roman"/>
           <w:b w:val="0"/>
           <w:bCs w:val="0"/>
-        </w:rPr>
-      </w:pPr>
-      <w:r>
-        <w:rPr>
-          <w:rStyle w:val="Strong"/>
-          <w:rFonts w:ascii="Times New Roman" w:hAnsi="Times New Roman" w:cs="Times New Roman"/>
-          <w:b w:val="0"/>
-          <w:bCs w:val="0"/>
+          <w:color w:val="FF0000"/>
+        </w:rPr>
+      </w:pPr>
+      <w:r>
+        <w:rPr>
+          <w:rStyle w:val="Strong"/>
+          <w:rFonts w:ascii="Times New Roman" w:hAnsi="Times New Roman" w:cs="Times New Roman"/>
+          <w:b w:val="0"/>
+          <w:bCs w:val="0"/>
+          <w:color w:val="FF0000"/>
         </w:rPr>
         <w:t>Take step makes the character move forward a single tile</w:t>
       </w:r>
@@ -2674,33 +2887,59 @@
           <w:rFonts w:ascii="Times New Roman" w:hAnsi="Times New Roman" w:cs="Times New Roman"/>
           <w:b w:val="0"/>
           <w:bCs w:val="0"/>
-        </w:rPr>
-      </w:pPr>
-      <w:r>
-        <w:rPr>
-          <w:rStyle w:val="Strong"/>
-          <w:rFonts w:ascii="Times New Roman" w:hAnsi="Times New Roman" w:cs="Times New Roman"/>
-          <w:b w:val="0"/>
-          <w:bCs w:val="0"/>
-        </w:rPr>
-        <w:t>Turn left makes the character turn to its left, ie counter clockwise</w:t>
-      </w:r>
-    </w:p>
-    <w:p>
-      <w:pPr>
-        <w:rPr>
-          <w:rStyle w:val="Strong"/>
-          <w:rFonts w:ascii="Times New Roman" w:hAnsi="Times New Roman" w:cs="Times New Roman"/>
-          <w:b w:val="0"/>
-          <w:bCs w:val="0"/>
-        </w:rPr>
-      </w:pPr>
-      <w:r>
-        <w:rPr>
-          <w:rStyle w:val="Strong"/>
-          <w:rFonts w:ascii="Times New Roman" w:hAnsi="Times New Roman" w:cs="Times New Roman"/>
-          <w:b w:val="0"/>
-          <w:bCs w:val="0"/>
+          <w:color w:val="FF0000"/>
+        </w:rPr>
+      </w:pPr>
+      <w:r>
+        <w:rPr>
+          <w:rStyle w:val="Strong"/>
+          <w:rFonts w:ascii="Times New Roman" w:hAnsi="Times New Roman" w:cs="Times New Roman"/>
+          <w:b w:val="0"/>
+          <w:bCs w:val="0"/>
+          <w:color w:val="FF0000"/>
+        </w:rPr>
+        <w:t xml:space="preserve">Turn left makes the character turn to its left, </w:t>
+      </w:r>
+      <w:proofErr w:type="spellStart"/>
+      <w:r>
+        <w:rPr>
+          <w:rStyle w:val="Strong"/>
+          <w:rFonts w:ascii="Times New Roman" w:hAnsi="Times New Roman" w:cs="Times New Roman"/>
+          <w:b w:val="0"/>
+          <w:bCs w:val="0"/>
+          <w:color w:val="FF0000"/>
+        </w:rPr>
+        <w:t>ie</w:t>
+      </w:r>
+      <w:proofErr w:type="spellEnd"/>
+      <w:r>
+        <w:rPr>
+          <w:rStyle w:val="Strong"/>
+          <w:rFonts w:ascii="Times New Roman" w:hAnsi="Times New Roman" w:cs="Times New Roman"/>
+          <w:b w:val="0"/>
+          <w:bCs w:val="0"/>
+          <w:color w:val="FF0000"/>
+        </w:rPr>
+        <w:t xml:space="preserve"> counter clockwise</w:t>
+      </w:r>
+    </w:p>
+    <w:p>
+      <w:pPr>
+        <w:rPr>
+          <w:rStyle w:val="Strong"/>
+          <w:rFonts w:ascii="Times New Roman" w:hAnsi="Times New Roman" w:cs="Times New Roman"/>
+          <w:b w:val="0"/>
+          <w:bCs w:val="0"/>
+          <w:color w:val="FF0000"/>
+        </w:rPr>
+      </w:pPr>
+      <w:r>
+        <w:rPr>
+          <w:rStyle w:val="Strong"/>
+          <w:rFonts w:ascii="Times New Roman" w:hAnsi="Times New Roman" w:cs="Times New Roman"/>
+          <w:b w:val="0"/>
+          <w:bCs w:val="0"/>
+          <w:color w:val="FF0000"/>
         </w:rPr>
         <w:t>Turn right makes the character turn to its right, clockwise</w:t>
       </w:r>
@@ -2712,14 +2951,16 @@
           <w:rFonts w:ascii="Times New Roman" w:hAnsi="Times New Roman" w:cs="Times New Roman"/>
           <w:b w:val="0"/>
           <w:bCs w:val="0"/>
-        </w:rPr>
-      </w:pPr>
-      <w:r>
-        <w:rPr>
-          <w:rStyle w:val="Strong"/>
-          <w:rFonts w:ascii="Times New Roman" w:hAnsi="Times New Roman" w:cs="Times New Roman"/>
-          <w:b w:val="0"/>
-          <w:bCs w:val="0"/>
+          <w:color w:val="FF0000"/>
+        </w:rPr>
+      </w:pPr>
+      <w:r>
+        <w:rPr>
+          <w:rStyle w:val="Strong"/>
+          <w:rFonts w:ascii="Times New Roman" w:hAnsi="Times New Roman" w:cs="Times New Roman"/>
+          <w:b w:val="0"/>
+          <w:bCs w:val="0"/>
+          <w:color w:val="FF0000"/>
         </w:rPr>
         <w:t>Loop will repeat any blocks between the start of its commands to its associated end loop</w:t>
       </w:r>
@@ -2731,14 +2972,16 @@
           <w:rFonts w:ascii="Times New Roman" w:hAnsi="Times New Roman" w:cs="Times New Roman"/>
           <w:b w:val="0"/>
           <w:bCs w:val="0"/>
-        </w:rPr>
-      </w:pPr>
-      <w:r>
-        <w:rPr>
-          <w:rStyle w:val="Strong"/>
-          <w:rFonts w:ascii="Times New Roman" w:hAnsi="Times New Roman" w:cs="Times New Roman"/>
-          <w:b w:val="0"/>
-          <w:bCs w:val="0"/>
+          <w:color w:val="FF0000"/>
+        </w:rPr>
+      </w:pPr>
+      <w:r>
+        <w:rPr>
+          <w:rStyle w:val="Strong"/>
+          <w:rFonts w:ascii="Times New Roman" w:hAnsi="Times New Roman" w:cs="Times New Roman"/>
+          <w:b w:val="0"/>
+          <w:bCs w:val="0"/>
+          <w:color w:val="FF0000"/>
         </w:rPr>
         <w:lastRenderedPageBreak/>
         <w:t>Each loop will have one, and only one, end loop</w:t>
@@ -2751,14 +2994,16 @@
           <w:rFonts w:ascii="Times New Roman" w:hAnsi="Times New Roman" w:cs="Times New Roman"/>
           <w:b w:val="0"/>
           <w:bCs w:val="0"/>
-        </w:rPr>
-      </w:pPr>
-      <w:r>
-        <w:rPr>
-          <w:rStyle w:val="Strong"/>
-          <w:rFonts w:ascii="Times New Roman" w:hAnsi="Times New Roman" w:cs="Times New Roman"/>
-          <w:b w:val="0"/>
-          <w:bCs w:val="0"/>
+          <w:color w:val="FF0000"/>
+        </w:rPr>
+      </w:pPr>
+      <w:r>
+        <w:rPr>
+          <w:rStyle w:val="Strong"/>
+          <w:rFonts w:ascii="Times New Roman" w:hAnsi="Times New Roman" w:cs="Times New Roman"/>
+          <w:b w:val="0"/>
+          <w:bCs w:val="0"/>
+          <w:color w:val="FF0000"/>
         </w:rPr>
         <w:t>Loops can be put inside other loops (nesting)</w:t>
       </w:r>
@@ -2770,14 +3015,16 @@
           <w:rFonts w:ascii="Times New Roman" w:hAnsi="Times New Roman" w:cs="Times New Roman"/>
           <w:b w:val="0"/>
           <w:bCs w:val="0"/>
-        </w:rPr>
-      </w:pPr>
-      <w:r>
-        <w:rPr>
-          <w:rStyle w:val="Strong"/>
-          <w:rFonts w:ascii="Times New Roman" w:hAnsi="Times New Roman" w:cs="Times New Roman"/>
-          <w:b w:val="0"/>
-          <w:bCs w:val="0"/>
+          <w:color w:val="FF0000"/>
+        </w:rPr>
+      </w:pPr>
+      <w:r>
+        <w:rPr>
+          <w:rStyle w:val="Strong"/>
+          <w:rFonts w:ascii="Times New Roman" w:hAnsi="Times New Roman" w:cs="Times New Roman"/>
+          <w:b w:val="0"/>
+          <w:bCs w:val="0"/>
+          <w:color w:val="FF0000"/>
         </w:rPr>
         <w:t>End loops will be associated to the most recent loop block to be triggered</w:t>
       </w:r>
@@ -2789,14 +3036,16 @@
           <w:rFonts w:ascii="Times New Roman" w:hAnsi="Times New Roman" w:cs="Times New Roman"/>
           <w:b w:val="0"/>
           <w:bCs w:val="0"/>
-        </w:rPr>
-      </w:pPr>
-      <w:r>
-        <w:rPr>
-          <w:rStyle w:val="Strong"/>
-          <w:rFonts w:ascii="Times New Roman" w:hAnsi="Times New Roman" w:cs="Times New Roman"/>
-          <w:b w:val="0"/>
-          <w:bCs w:val="0"/>
+          <w:color w:val="FF0000"/>
+        </w:rPr>
+      </w:pPr>
+      <w:r>
+        <w:rPr>
+          <w:rStyle w:val="Strong"/>
+          <w:rFonts w:ascii="Times New Roman" w:hAnsi="Times New Roman" w:cs="Times New Roman"/>
+          <w:b w:val="0"/>
+          <w:bCs w:val="0"/>
+          <w:color w:val="FF0000"/>
         </w:rPr>
         <w:t>An end loop will only work with its associated loop block</w:t>
       </w:r>
@@ -2808,14 +3057,16 @@
           <w:rFonts w:ascii="Times New Roman" w:hAnsi="Times New Roman" w:cs="Times New Roman"/>
           <w:b w:val="0"/>
           <w:bCs w:val="0"/>
-        </w:rPr>
-      </w:pPr>
-      <w:r>
-        <w:rPr>
-          <w:rStyle w:val="Strong"/>
-          <w:rFonts w:ascii="Times New Roman" w:hAnsi="Times New Roman" w:cs="Times New Roman"/>
-          <w:b w:val="0"/>
-          <w:bCs w:val="0"/>
+          <w:color w:val="FF0000"/>
+        </w:rPr>
+      </w:pPr>
+      <w:r>
+        <w:rPr>
+          <w:rStyle w:val="Strong"/>
+          <w:rFonts w:ascii="Times New Roman" w:hAnsi="Times New Roman" w:cs="Times New Roman"/>
+          <w:b w:val="0"/>
+          <w:bCs w:val="0"/>
+          <w:color w:val="FF0000"/>
         </w:rPr>
         <w:t>The screen has 3 main sections, map, buttons, command list</w:t>
       </w:r>
@@ -2827,14 +3078,16 @@
           <w:rFonts w:ascii="Times New Roman" w:hAnsi="Times New Roman" w:cs="Times New Roman"/>
           <w:b w:val="0"/>
           <w:bCs w:val="0"/>
-        </w:rPr>
-      </w:pPr>
-      <w:r>
-        <w:rPr>
-          <w:rStyle w:val="Strong"/>
-          <w:rFonts w:ascii="Times New Roman" w:hAnsi="Times New Roman" w:cs="Times New Roman"/>
-          <w:b w:val="0"/>
-          <w:bCs w:val="0"/>
+          <w:color w:val="FF0000"/>
+        </w:rPr>
+      </w:pPr>
+      <w:r>
+        <w:rPr>
+          <w:rStyle w:val="Strong"/>
+          <w:rFonts w:ascii="Times New Roman" w:hAnsi="Times New Roman" w:cs="Times New Roman"/>
+          <w:b w:val="0"/>
+          <w:bCs w:val="0"/>
+          <w:color w:val="FF0000"/>
         </w:rPr>
         <w:t>The command list is on the right side, it stores the commands to be executed</w:t>
       </w:r>
@@ -2846,33 +3099,59 @@
           <w:rFonts w:ascii="Times New Roman" w:hAnsi="Times New Roman" w:cs="Times New Roman"/>
           <w:b w:val="0"/>
           <w:bCs w:val="0"/>
-        </w:rPr>
-      </w:pPr>
-      <w:r>
-        <w:rPr>
-          <w:rStyle w:val="Strong"/>
-          <w:rFonts w:ascii="Times New Roman" w:hAnsi="Times New Roman" w:cs="Times New Roman"/>
-          <w:b w:val="0"/>
-          <w:bCs w:val="0"/>
-        </w:rPr>
-        <w:t>The commands will be run in top down order</w:t>
-      </w:r>
-    </w:p>
-    <w:p>
-      <w:pPr>
-        <w:rPr>
-          <w:rStyle w:val="Strong"/>
-          <w:rFonts w:ascii="Times New Roman" w:hAnsi="Times New Roman" w:cs="Times New Roman"/>
-          <w:b w:val="0"/>
-          <w:bCs w:val="0"/>
-        </w:rPr>
-      </w:pPr>
-      <w:r>
-        <w:rPr>
-          <w:rStyle w:val="Strong"/>
-          <w:rFonts w:ascii="Times New Roman" w:hAnsi="Times New Roman" w:cs="Times New Roman"/>
-          <w:b w:val="0"/>
-          <w:bCs w:val="0"/>
+          <w:color w:val="FF0000"/>
+        </w:rPr>
+      </w:pPr>
+      <w:r>
+        <w:rPr>
+          <w:rStyle w:val="Strong"/>
+          <w:rFonts w:ascii="Times New Roman" w:hAnsi="Times New Roman" w:cs="Times New Roman"/>
+          <w:b w:val="0"/>
+          <w:bCs w:val="0"/>
+          <w:color w:val="FF0000"/>
+        </w:rPr>
+        <w:t xml:space="preserve">The commands will be run in </w:t>
+      </w:r>
+      <w:proofErr w:type="gramStart"/>
+      <w:r>
+        <w:rPr>
+          <w:rStyle w:val="Strong"/>
+          <w:rFonts w:ascii="Times New Roman" w:hAnsi="Times New Roman" w:cs="Times New Roman"/>
+          <w:b w:val="0"/>
+          <w:bCs w:val="0"/>
+          <w:color w:val="FF0000"/>
+        </w:rPr>
+        <w:t>top down</w:t>
+      </w:r>
+      <w:proofErr w:type="gramEnd"/>
+      <w:r>
+        <w:rPr>
+          <w:rStyle w:val="Strong"/>
+          <w:rFonts w:ascii="Times New Roman" w:hAnsi="Times New Roman" w:cs="Times New Roman"/>
+          <w:b w:val="0"/>
+          <w:bCs w:val="0"/>
+          <w:color w:val="FF0000"/>
+        </w:rPr>
+        <w:t xml:space="preserve"> order</w:t>
+      </w:r>
+    </w:p>
+    <w:p>
+      <w:pPr>
+        <w:rPr>
+          <w:rStyle w:val="Strong"/>
+          <w:rFonts w:ascii="Times New Roman" w:hAnsi="Times New Roman" w:cs="Times New Roman"/>
+          <w:b w:val="0"/>
+          <w:bCs w:val="0"/>
+          <w:color w:val="FF0000"/>
+        </w:rPr>
+      </w:pPr>
+      <w:r>
+        <w:rPr>
+          <w:rStyle w:val="Strong"/>
+          <w:rFonts w:ascii="Times New Roman" w:hAnsi="Times New Roman" w:cs="Times New Roman"/>
+          <w:b w:val="0"/>
+          <w:bCs w:val="0"/>
+          <w:color w:val="FF0000"/>
         </w:rPr>
         <w:t>You can reorganize nodes by using the up or down button that is attached to each command block in the command list</w:t>
       </w:r>
@@ -2922,71 +3201,130 @@
           <w:rFonts w:ascii="Times New Roman" w:hAnsi="Times New Roman" w:cs="Times New Roman"/>
           <w:b w:val="0"/>
           <w:bCs w:val="0"/>
-        </w:rPr>
-      </w:pPr>
-      <w:r>
-        <w:rPr>
-          <w:rStyle w:val="Strong"/>
-          <w:rFonts w:ascii="Times New Roman" w:hAnsi="Times New Roman" w:cs="Times New Roman"/>
-          <w:b w:val="0"/>
-          <w:bCs w:val="0"/>
-        </w:rPr>
-        <w:t>The buttons section has the reset button, quit button, run button and the spawn buttons</w:t>
-      </w:r>
-    </w:p>
-    <w:p>
-      <w:pPr>
-        <w:rPr>
-          <w:rStyle w:val="Strong"/>
-          <w:rFonts w:ascii="Times New Roman" w:hAnsi="Times New Roman" w:cs="Times New Roman"/>
-          <w:b w:val="0"/>
-          <w:bCs w:val="0"/>
-        </w:rPr>
-      </w:pPr>
-      <w:r>
-        <w:rPr>
-          <w:rStyle w:val="Strong"/>
-          <w:rFonts w:ascii="Times New Roman" w:hAnsi="Times New Roman" w:cs="Times New Roman"/>
-          <w:b w:val="0"/>
-          <w:bCs w:val="0"/>
-        </w:rPr>
-        <w:t>The reset button will put the robot back to the spawn point // also clear the list</w:t>
-      </w:r>
-    </w:p>
-    <w:p>
-      <w:pPr>
-        <w:rPr>
-          <w:rStyle w:val="Strong"/>
-          <w:rFonts w:ascii="Times New Roman" w:hAnsi="Times New Roman" w:cs="Times New Roman"/>
-          <w:b w:val="0"/>
-          <w:bCs w:val="0"/>
-        </w:rPr>
-      </w:pPr>
-      <w:r>
-        <w:rPr>
-          <w:rStyle w:val="Strong"/>
-          <w:rFonts w:ascii="Times New Roman" w:hAnsi="Times New Roman" w:cs="Times New Roman"/>
-          <w:b w:val="0"/>
-          <w:bCs w:val="0"/>
-        </w:rPr>
-        <w:t>The quit button will quit the game // prob gonna be reworked eventually</w:t>
-      </w:r>
-    </w:p>
-    <w:p>
-      <w:pPr>
-        <w:rPr>
-          <w:rStyle w:val="Strong"/>
-          <w:rFonts w:ascii="Times New Roman" w:hAnsi="Times New Roman" w:cs="Times New Roman"/>
-          <w:b w:val="0"/>
-          <w:bCs w:val="0"/>
-        </w:rPr>
-      </w:pPr>
-      <w:r>
-        <w:rPr>
-          <w:rStyle w:val="Strong"/>
-          <w:rFonts w:ascii="Times New Roman" w:hAnsi="Times New Roman" w:cs="Times New Roman"/>
-          <w:b w:val="0"/>
-          <w:bCs w:val="0"/>
+          <w:color w:val="FF0000"/>
+        </w:rPr>
+      </w:pPr>
+      <w:r>
+        <w:rPr>
+          <w:rStyle w:val="Strong"/>
+          <w:rFonts w:ascii="Times New Roman" w:hAnsi="Times New Roman" w:cs="Times New Roman"/>
+          <w:b w:val="0"/>
+          <w:bCs w:val="0"/>
+          <w:color w:val="FF0000"/>
+        </w:rPr>
+        <w:t xml:space="preserve">The buttons section </w:t>
+      </w:r>
+      <w:r>
+        <w:rPr>
+          <w:rStyle w:val="Strong"/>
+          <w:rFonts w:ascii="Times New Roman" w:hAnsi="Times New Roman" w:cs="Times New Roman"/>
+          <w:b w:val="0"/>
+          <w:bCs w:val="0"/>
+          <w:color w:val="00B0F0"/>
+        </w:rPr>
+        <w:t>has the reset button, quit button, run button and the spawn buttons</w:t>
+      </w:r>
+    </w:p>
+    <w:p>
+      <w:pPr>
+        <w:rPr>
+          <w:rStyle w:val="Strong"/>
+          <w:rFonts w:ascii="Times New Roman" w:hAnsi="Times New Roman" w:cs="Times New Roman"/>
+          <w:b w:val="0"/>
+          <w:bCs w:val="0"/>
+          <w:color w:val="00B0F0"/>
+        </w:rPr>
+      </w:pPr>
+      <w:r>
+        <w:rPr>
+          <w:rStyle w:val="Strong"/>
+          <w:rFonts w:ascii="Times New Roman" w:hAnsi="Times New Roman" w:cs="Times New Roman"/>
+          <w:b w:val="0"/>
+          <w:bCs w:val="0"/>
+          <w:color w:val="FF0000"/>
+        </w:rPr>
+        <w:t xml:space="preserve">The reset button will put the robot back to the spawn point </w:t>
+      </w:r>
+      <w:r>
+        <w:rPr>
+          <w:rStyle w:val="Strong"/>
+          <w:rFonts w:ascii="Times New Roman" w:hAnsi="Times New Roman" w:cs="Times New Roman"/>
+          <w:b w:val="0"/>
+          <w:bCs w:val="0"/>
+          <w:color w:val="00B0F0"/>
+        </w:rPr>
+        <w:t>// also clear the list</w:t>
+      </w:r>
+    </w:p>
+    <w:p>
+      <w:pPr>
+        <w:rPr>
+          <w:rStyle w:val="Strong"/>
+          <w:rFonts w:ascii="Times New Roman" w:hAnsi="Times New Roman" w:cs="Times New Roman"/>
+          <w:b w:val="0"/>
+          <w:bCs w:val="0"/>
+        </w:rPr>
+      </w:pPr>
+      <w:r>
+        <w:rPr>
+          <w:rStyle w:val="Strong"/>
+          <w:rFonts w:ascii="Times New Roman" w:hAnsi="Times New Roman" w:cs="Times New Roman"/>
+          <w:b w:val="0"/>
+          <w:bCs w:val="0"/>
+          <w:color w:val="FF0000"/>
+        </w:rPr>
+        <w:t xml:space="preserve">The quit button will quit the game </w:t>
+      </w:r>
+      <w:r>
+        <w:rPr>
+          <w:rStyle w:val="Strong"/>
+          <w:rFonts w:ascii="Times New Roman" w:hAnsi="Times New Roman" w:cs="Times New Roman"/>
+          <w:b w:val="0"/>
+          <w:bCs w:val="0"/>
+          <w:color w:val="00B0F0"/>
+        </w:rPr>
+        <w:t xml:space="preserve">// prob </w:t>
+      </w:r>
+      <w:proofErr w:type="spellStart"/>
+      <w:r>
+        <w:rPr>
+          <w:rStyle w:val="Strong"/>
+          <w:rFonts w:ascii="Times New Roman" w:hAnsi="Times New Roman" w:cs="Times New Roman"/>
+          <w:b w:val="0"/>
+          <w:bCs w:val="0"/>
+          <w:color w:val="00B0F0"/>
+        </w:rPr>
+        <w:t>gonna</w:t>
+      </w:r>
+      <w:proofErr w:type="spellEnd"/>
+      <w:r>
+        <w:rPr>
+          <w:rStyle w:val="Strong"/>
+          <w:rFonts w:ascii="Times New Roman" w:hAnsi="Times New Roman" w:cs="Times New Roman"/>
+          <w:b w:val="0"/>
+          <w:bCs w:val="0"/>
+          <w:color w:val="00B0F0"/>
+        </w:rPr>
+        <w:t xml:space="preserve"> be reworked eventually</w:t>
+      </w:r>
+    </w:p>
+    <w:p>
+      <w:pPr>
+        <w:rPr>
+          <w:rStyle w:val="Strong"/>
+          <w:rFonts w:ascii="Times New Roman" w:hAnsi="Times New Roman" w:cs="Times New Roman"/>
+          <w:b w:val="0"/>
+          <w:bCs w:val="0"/>
+          <w:color w:val="00B0F0"/>
+        </w:rPr>
+      </w:pPr>
+      <w:r>
+        <w:rPr>
+          <w:rStyle w:val="Strong"/>
+          <w:rFonts w:ascii="Times New Roman" w:hAnsi="Times New Roman" w:cs="Times New Roman"/>
+          <w:b w:val="0"/>
+          <w:bCs w:val="0"/>
+          <w:color w:val="00B0F0"/>
         </w:rPr>
         <w:t>The run button will lock all spawn buttons and command list from being edited and also disable the run button until the commands are finished running or the reset button is hit</w:t>
       </w:r>
@@ -2998,14 +3336,16 @@
           <w:rFonts w:ascii="Times New Roman" w:hAnsi="Times New Roman" w:cs="Times New Roman"/>
           <w:b w:val="0"/>
           <w:bCs w:val="0"/>
-        </w:rPr>
-      </w:pPr>
-      <w:r>
-        <w:rPr>
-          <w:rStyle w:val="Strong"/>
-          <w:rFonts w:ascii="Times New Roman" w:hAnsi="Times New Roman" w:cs="Times New Roman"/>
-          <w:b w:val="0"/>
-          <w:bCs w:val="0"/>
+          <w:color w:val="FF0000"/>
+        </w:rPr>
+      </w:pPr>
+      <w:r>
+        <w:rPr>
+          <w:rStyle w:val="Strong"/>
+          <w:rFonts w:ascii="Times New Roman" w:hAnsi="Times New Roman" w:cs="Times New Roman"/>
+          <w:b w:val="0"/>
+          <w:bCs w:val="0"/>
+          <w:color w:val="FF0000"/>
         </w:rPr>
         <w:t>The maps are what the player sees and allows them to plan out their commands</w:t>
       </w:r>
@@ -3025,9 +3365,32 @@
           <w:rFonts w:ascii="Times New Roman" w:hAnsi="Times New Roman" w:cs="Times New Roman"/>
           <w:b w:val="0"/>
           <w:bCs w:val="0"/>
-        </w:rPr>
-        <w:t>There are many obstacles to avoid and some of them may have a special function // need todo</w:t>
-      </w:r>
+          <w:color w:val="FF0000"/>
+        </w:rPr>
+        <w:t xml:space="preserve">There are many obstacles to avoid and some of them may have a special function </w:t>
+      </w:r>
+      <w:r>
+        <w:rPr>
+          <w:rStyle w:val="Strong"/>
+          <w:rFonts w:ascii="Times New Roman" w:hAnsi="Times New Roman" w:cs="Times New Roman"/>
+          <w:b w:val="0"/>
+          <w:bCs w:val="0"/>
+          <w:color w:val="00B0F0"/>
+        </w:rPr>
+        <w:t xml:space="preserve">// need </w:t>
+      </w:r>
+      <w:proofErr w:type="spellStart"/>
+      <w:r>
+        <w:rPr>
+          <w:rStyle w:val="Strong"/>
+          <w:rFonts w:ascii="Times New Roman" w:hAnsi="Times New Roman" w:cs="Times New Roman"/>
+          <w:b w:val="0"/>
+          <w:bCs w:val="0"/>
+          <w:color w:val="00B0F0"/>
+        </w:rPr>
+        <w:t>todo</w:t>
+      </w:r>
+      <w:proofErr w:type="spellEnd"/>
     </w:p>
     <w:p>
       <w:pPr>

</xml_diff>